<commit_message>
Implemented deleted references to old changed files
</commit_message>
<xml_diff>
--- a/import/test1.docx
+++ b/import/test1.docx
@@ -143,6 +143,20 @@
         <w:rPr/>
         <w:tab/>
         <w:t>Joe</w:t>
+      </w:r>
+    </w:p>
+    <w:p>
+      <w:pPr>
+        <w:pStyle w:val="LOnormal"/>
+        <w:rPr/>
+      </w:pPr>
+      <w:r>
+        <w:rPr/>
+        <w:tab/>
+      </w:r>
+      <w:r>
+        <w:rPr/>
+        <w:t>Jack</w:t>
       </w:r>
     </w:p>
     <w:p>

</xml_diff>

<commit_message>
Implemented threading and minor redesign
</commit_message>
<xml_diff>
--- a/import/test1.docx
+++ b/import/test1.docx
@@ -153,9 +153,6 @@
       <w:r>
         <w:rPr/>
         <w:tab/>
-      </w:r>
-      <w:r>
-        <w:rPr/>
         <w:t>Jack</w:t>
       </w:r>
     </w:p>
@@ -222,6 +219,25 @@
       <w:r>
         <w:rPr/>
         <w:t>I really want to eat some burritos</w:t>
+      </w:r>
+    </w:p>
+    <w:p>
+      <w:pPr>
+        <w:pStyle w:val="LOnormal"/>
+        <w:rPr/>
+      </w:pPr>
+      <w:r>
+        <w:rPr/>
+      </w:r>
+    </w:p>
+    <w:p>
+      <w:pPr>
+        <w:pStyle w:val="LOnormal"/>
+        <w:rPr/>
+      </w:pPr>
+      <w:r>
+        <w:rPr/>
+        <w:t>I have no idea whats goin on</w:t>
       </w:r>
     </w:p>
     <w:sectPr>

</xml_diff>